<commit_message>
Add grouping rows to wide table
</commit_message>
<xml_diff>
--- a/docs/detectability_table.docx
+++ b/docs/detectability_table.docx
@@ -136,7 +136,7 @@
                 <w:rFonts w:ascii="Calibri" w:hAnsi="Calibri"/>
                 <w:sz w:val="20"/>
               </w:rPr>
-              <w:t xml:space="default">Choosing a poor model specification, Choosing unjustified p-value adjustment, Citing unreliable research, Discretizing continuous variables, Incorrect reporting of test statistics, Making unsupported conclusions, Neglecting assumptions for statistical models, Not disclosing deviations from preregistration, Not making data accessible, PARKing (preregistering after results are known), Performing inappropriate power analysis, Selective citing, Selective sampling, Using biased measurements, Using irrelevant references, Using measurement overlap to find significant results, Using unjustified references, Visualizing data in a misleading way</w:t>
+              <w:t xml:space="default">Choosing a poor model specification, Choosing biased measurements, Choosing overlapping measures to find significant results, Choosing unjustified p-value adjustment, Citing unreliable research, Discretizing continuous variables, Incorrect reporting of test statistics, Making unsupported conclusions, Neglecting assumptions for statistical models, Not disclosing deviations from preregistration, Not making data accessible, PARKing (preregistering after results are known), Performing inappropriate power analysis, Selective citing, Selective sampling, Using irrelevant references, Using unjustified references, Visualizing data in a misleading way</w:t>
             </w:r>
           </w:p>
         </w:tc>
@@ -213,7 +213,7 @@
                 <w:rFonts w:ascii="Calibri" w:hAnsi="Calibri"/>
                 <w:sz w:val="20"/>
               </w:rPr>
-              <w:t xml:space="default">Creating multiple publications from the same study, Excluding data points, HARKing (hypothesizing after the results are known), Missing data hacking, Modifying measurements, Not linking the Preregistration to the published study, Omitting important details of the scientific process, Optional stopping, Redefining group membership rules, Retaining pilot data, Selecting a favorable random number generator seed, Selective reporting of hypotheses, Selective reporting of indicator variables, Selective reporting of outcomes, Selective test reporting, Using ad hoc covariates, Using ad hoc exclusion criteria for participants, Using biased manipulations, Variable transformation fishing</w:t>
+              <w:t xml:space="default">Choosing biased manipulations, Creating multiple publications from the same study, Excluding data points, HARKing (hypothesizing after the results are known), Missing data hacking, Mixing pilot and main study data, Modifying measurements, Not linking the preregistration to the published study, Omitting important details of the scientific process, Optional stopping, Redefining group membership rules, Selecting a favorable random number generator seed, Selective reporting of hypotheses, Selective reporting of indicator variables, Selective reporting of outcomes, Selective test reporting, Using ad hoc covariates, Using ad hoc exclusion criteria for participants, Variable transformation fishing</w:t>
             </w:r>
           </w:p>
         </w:tc>
@@ -359,14 +359,14 @@
 <file path=word/numbering.xml><?xml version="1.0" encoding="utf-8"?>
 <w:numbering xmlns:w="http://schemas.openxmlformats.org/wordprocessingml/2006/main">
   <w:abstractNum w:abstractNumId="990">
-    <w:nsid w:val="A990"/>
+    <w:nsid w:val="0000A990"/>
     <w:multiLevelType w:val="multilevel"/>
     <w:lvl w:ilvl="0">
       <w:numFmt w:val="bullet"/>
       <w:lvlText w:val=" "/>
       <w:lvlJc w:val="left"/>
       <w:pPr>
-        <w:ind w:left="720" w:hanging="480"/>
+        <w:ind w:left="720" w:hanging="360"/>
       </w:pPr>
     </w:lvl>
     <w:lvl w:ilvl="1">
@@ -374,7 +374,7 @@
       <w:lvlText w:val=" "/>
       <w:lvlJc w:val="left"/>
       <w:pPr>
-        <w:ind w:left="1440" w:hanging="480"/>
+        <w:ind w:left="1440" w:hanging="360"/>
       </w:pPr>
     </w:lvl>
     <w:lvl w:ilvl="2">
@@ -382,7 +382,7 @@
       <w:lvlText w:val=" "/>
       <w:lvlJc w:val="left"/>
       <w:pPr>
-        <w:ind w:left="2160" w:hanging="480"/>
+        <w:ind w:left="2160" w:hanging="360"/>
       </w:pPr>
     </w:lvl>
     <w:lvl w:ilvl="3">
@@ -390,7 +390,7 @@
       <w:lvlText w:val=" "/>
       <w:lvlJc w:val="left"/>
       <w:pPr>
-        <w:ind w:left="2880" w:hanging="480"/>
+        <w:ind w:left="2880" w:hanging="360"/>
       </w:pPr>
     </w:lvl>
     <w:lvl w:ilvl="4">
@@ -398,7 +398,7 @@
       <w:lvlText w:val=" "/>
       <w:lvlJc w:val="left"/>
       <w:pPr>
-        <w:ind w:left="3600" w:hanging="480"/>
+        <w:ind w:left="3600" w:hanging="360"/>
       </w:pPr>
     </w:lvl>
     <w:lvl w:ilvl="5">
@@ -406,7 +406,7 @@
       <w:lvlText w:val=" "/>
       <w:lvlJc w:val="left"/>
       <w:pPr>
-        <w:ind w:left="4320" w:hanging="480"/>
+        <w:ind w:left="4320" w:hanging="360"/>
       </w:pPr>
     </w:lvl>
     <w:lvl w:ilvl="6">
@@ -414,7 +414,7 @@
       <w:lvlText w:val=" "/>
       <w:lvlJc w:val="left"/>
       <w:pPr>
-        <w:ind w:left="5040" w:hanging="480"/>
+        <w:ind w:left="5040" w:hanging="360"/>
       </w:pPr>
     </w:lvl>
     <w:lvl w:ilvl="7">
@@ -422,7 +422,7 @@
       <w:lvlText w:val=" "/>
       <w:lvlJc w:val="left"/>
       <w:pPr>
-        <w:ind w:left="5760" w:hanging="480"/>
+        <w:ind w:left="5760" w:hanging="360"/>
       </w:pPr>
     </w:lvl>
     <w:lvl w:ilvl="8">
@@ -430,7 +430,7 @@
       <w:lvlText w:val=" "/>
       <w:lvlJc w:val="left"/>
       <w:pPr>
-        <w:ind w:left="6480" w:hanging="480"/>
+        <w:ind w:left="6480" w:hanging="360"/>
       </w:pPr>
     </w:lvl>
   </w:abstractNum>
@@ -466,10 +466,10 @@
     <w:name w:val="Body Text"/>
     <w:basedOn w:val="Normal"/>
     <w:link w:val="BodyTextChar"/>
+    <w:qFormat/>
     <w:pPr>
       <w:spacing w:after="180" w:before="180"/>
     </w:pPr>
-    <w:qFormat/>
   </w:style>
   <w:style w:customStyle="1" w:styleId="FirstParagraph" w:type="paragraph">
     <w:name w:val="First Paragraph"/>
@@ -489,36 +489,70 @@
     <w:name w:val="Title"/>
     <w:basedOn w:val="Normal"/>
     <w:next w:val="BodyText"/>
-    <w:qFormat/>
-    <w:pPr>
-      <w:keepNext/>
-      <w:keepLines/>
-      <w:spacing w:after="240" w:before="480"/>
+    <w:link w:val="TitleChar"/>
+    <w:uiPriority w:val="10"/>
+    <w:qFormat/>
+    <w:rsid w:val="00A10FD9"/>
+    <w:pPr>
+      <w:spacing w:after="80" w:line="240" w:lineRule="auto"/>
+      <w:contextualSpacing/>
       <w:jc w:val="center"/>
     </w:pPr>
     <w:rPr>
       <w:rFonts w:asciiTheme="majorHAnsi" w:cstheme="majorBidi" w:eastAsiaTheme="majorEastAsia" w:hAnsiTheme="majorHAnsi"/>
-      <w:b/>
-      <w:bCs/>
-      <w:color w:themeColor="accent1" w:themeShade="B5" w:val="345A8A"/>
-      <w:sz w:val="36"/>
-      <w:szCs w:val="36"/>
+      <w:spacing w:val="-10"/>
+      <w:kern w:val="28"/>
+      <w:sz w:val="56"/>
+      <w:szCs w:val="56"/>
+    </w:rPr>
+  </w:style>
+  <w:style w:customStyle="1" w:styleId="TitleChar" w:type="character">
+    <w:name w:val="Title Char"/>
+    <w:basedOn w:val="DefaultParagraphFont"/>
+    <w:link w:val="Title"/>
+    <w:uiPriority w:val="10"/>
+    <w:rsid w:val="00A10FD9"/>
+    <w:rPr>
+      <w:rFonts w:asciiTheme="majorHAnsi" w:cstheme="majorBidi" w:eastAsiaTheme="majorEastAsia" w:hAnsiTheme="majorHAnsi"/>
+      <w:spacing w:val="-10"/>
+      <w:kern w:val="28"/>
+      <w:sz w:val="56"/>
+      <w:szCs w:val="56"/>
     </w:rPr>
   </w:style>
   <w:style w:styleId="Subtitle" w:type="paragraph">
     <w:name w:val="Subtitle"/>
-    <w:basedOn w:val="Title"/>
+    <w:basedOn w:val="Normal"/>
     <w:next w:val="BodyText"/>
-    <w:qFormat/>
-    <w:pPr>
-      <w:keepNext/>
-      <w:keepLines/>
-      <w:spacing w:after="240" w:before="240"/>
-      <w:jc w:val="center"/>
-    </w:pPr>
-    <w:rPr>
-      <w:sz w:val="30"/>
-      <w:szCs w:val="30"/>
+    <w:link w:val="SubtitleChar"/>
+    <w:uiPriority w:val="11"/>
+    <w:qFormat/>
+    <w:rsid w:val="00A10FD9"/>
+    <w:pPr>
+      <w:numPr>
+        <w:ilvl w:val="1"/>
+      </w:numPr>
+    </w:pPr>
+    <w:rPr>
+      <w:rFonts w:cstheme="majorBidi" w:eastAsiaTheme="majorEastAsia"/>
+      <w:color w:themeColor="text1" w:themeTint="A6" w:val="595959"/>
+      <w:spacing w:val="15"/>
+      <w:sz w:val="28"/>
+      <w:szCs w:val="28"/>
+    </w:rPr>
+  </w:style>
+  <w:style w:customStyle="1" w:styleId="SubtitleChar" w:type="character">
+    <w:name w:val="Subtitle Char"/>
+    <w:basedOn w:val="DefaultParagraphFont"/>
+    <w:link w:val="Subtitle"/>
+    <w:uiPriority w:val="11"/>
+    <w:rsid w:val="00A10FD9"/>
+    <w:rPr>
+      <w:rFonts w:cstheme="majorBidi" w:eastAsiaTheme="majorEastAsia"/>
+      <w:color w:themeColor="text1" w:themeTint="A6" w:val="595959"/>
+      <w:spacing w:val="15"/>
+      <w:sz w:val="28"/>
+      <w:szCs w:val="28"/>
     </w:rPr>
   </w:style>
   <w:style w:customStyle="1" w:styleId="Author" w:type="paragraph">
@@ -541,6 +575,24 @@
       <w:jc w:val="center"/>
     </w:pPr>
   </w:style>
+  <w:style w:customStyle="1" w:styleId="AbstractTitle" w:type="paragraph">
+    <w:name w:val="Abstract Title"/>
+    <w:basedOn w:val="Normal"/>
+    <w:next w:val="Abstract"/>
+    <w:qFormat/>
+    <w:pPr>
+      <w:keepNext/>
+      <w:keepLines/>
+      <w:spacing w:after="0" w:before="300"/>
+      <w:jc w:val="center"/>
+    </w:pPr>
+    <w:rPr>
+      <w:b/>
+      <w:color w:val="345A8A"/>
+      <w:sz w:val="20"/>
+      <w:szCs w:val="20"/>
+    </w:rPr>
+  </w:style>
   <w:style w:customStyle="1" w:styleId="Abstract" w:type="paragraph">
     <w:name w:val="Abstract"/>
     <w:basedOn w:val="Normal"/>
@@ -549,7 +601,7 @@
     <w:pPr>
       <w:keepNext/>
       <w:keepLines/>
-      <w:spacing w:after="300" w:before="300"/>
+      <w:spacing w:after="300" w:before="100"/>
     </w:pPr>
     <w:rPr>
       <w:sz w:val="20"/>
@@ -565,191 +617,321 @@
     <w:rPr/>
   </w:style>
   <w:style w:styleId="Heading1" w:type="paragraph">
-    <w:name w:val="Heading 1"/>
+    <w:name w:val="heading 1"/>
     <w:basedOn w:val="Normal"/>
     <w:next w:val="BodyText"/>
-    <w:uiPriority w:val="9"/>
-    <w:qFormat/>
+    <w:link w:val="Heading1Char"/>
+    <w:uiPriority w:val="9"/>
+    <w:qFormat/>
+    <w:rsid w:val="00A10FD9"/>
     <w:pPr>
       <w:keepNext/>
       <w:keepLines/>
-      <w:spacing w:after="0" w:before="480"/>
+      <w:spacing w:after="80" w:before="360"/>
       <w:outlineLvl w:val="0"/>
     </w:pPr>
     <w:rPr>
       <w:rFonts w:asciiTheme="majorHAnsi" w:cstheme="majorBidi" w:eastAsiaTheme="majorEastAsia" w:hAnsiTheme="majorHAnsi"/>
-      <w:b/>
-      <w:bCs/>
-      <w:color w:themeColor="accent1" w:val="4F81BD"/>
+      <w:color w:themeColor="accent1" w:themeShade="BF" w:val="0F4761"/>
+      <w:sz w:val="40"/>
+      <w:szCs w:val="40"/>
+    </w:rPr>
+  </w:style>
+  <w:style w:styleId="Heading2" w:type="paragraph">
+    <w:name w:val="heading 2"/>
+    <w:basedOn w:val="Normal"/>
+    <w:next w:val="BodyText"/>
+    <w:link w:val="Heading2Char"/>
+    <w:uiPriority w:val="9"/>
+    <w:semiHidden/>
+    <w:unhideWhenUsed/>
+    <w:qFormat/>
+    <w:rsid w:val="00A10FD9"/>
+    <w:pPr>
+      <w:keepNext/>
+      <w:keepLines/>
+      <w:spacing w:after="80" w:before="160"/>
+      <w:outlineLvl w:val="1"/>
+    </w:pPr>
+    <w:rPr>
+      <w:rFonts w:asciiTheme="majorHAnsi" w:cstheme="majorBidi" w:eastAsiaTheme="majorEastAsia" w:hAnsiTheme="majorHAnsi"/>
+      <w:color w:themeColor="accent1" w:themeShade="BF" w:val="0F4761"/>
       <w:sz w:val="32"/>
       <w:szCs w:val="32"/>
     </w:rPr>
   </w:style>
-  <w:style w:styleId="Heading2" w:type="paragraph">
-    <w:name w:val="Heading 2"/>
+  <w:style w:styleId="Heading3" w:type="paragraph">
+    <w:name w:val="heading 3"/>
     <w:basedOn w:val="Normal"/>
     <w:next w:val="BodyText"/>
-    <w:uiPriority w:val="9"/>
+    <w:link w:val="Heading3Char"/>
+    <w:uiPriority w:val="9"/>
+    <w:semiHidden/>
     <w:unhideWhenUsed/>
     <w:qFormat/>
+    <w:rsid w:val="00A10FD9"/>
     <w:pPr>
       <w:keepNext/>
       <w:keepLines/>
-      <w:spacing w:after="0" w:before="200"/>
-      <w:outlineLvl w:val="1"/>
-    </w:pPr>
-    <w:rPr>
-      <w:rFonts w:asciiTheme="majorHAnsi" w:cstheme="majorBidi" w:eastAsiaTheme="majorEastAsia" w:hAnsiTheme="majorHAnsi"/>
-      <w:b/>
-      <w:bCs/>
-      <w:color w:themeColor="accent1" w:val="4F81BD"/>
+      <w:spacing w:after="80" w:before="160"/>
+      <w:outlineLvl w:val="2"/>
+    </w:pPr>
+    <w:rPr>
+      <w:rFonts w:cstheme="majorBidi" w:eastAsiaTheme="majorEastAsia"/>
+      <w:color w:themeColor="accent1" w:themeShade="BF" w:val="0F4761"/>
       <w:sz w:val="28"/>
       <w:szCs w:val="28"/>
     </w:rPr>
   </w:style>
-  <w:style w:styleId="Heading3" w:type="paragraph">
-    <w:name w:val="Heading 3"/>
+  <w:style w:styleId="Heading4" w:type="paragraph">
+    <w:name w:val="heading 4"/>
     <w:basedOn w:val="Normal"/>
     <w:next w:val="BodyText"/>
-    <w:uiPriority w:val="9"/>
+    <w:link w:val="Heading4Char"/>
+    <w:uiPriority w:val="9"/>
+    <w:semiHidden/>
     <w:unhideWhenUsed/>
     <w:qFormat/>
+    <w:rsid w:val="00A10FD9"/>
     <w:pPr>
       <w:keepNext/>
       <w:keepLines/>
-      <w:spacing w:after="0" w:before="200"/>
-      <w:outlineLvl w:val="2"/>
-    </w:pPr>
-    <w:rPr>
-      <w:rFonts w:asciiTheme="majorHAnsi" w:cstheme="majorBidi" w:eastAsiaTheme="majorEastAsia" w:hAnsiTheme="majorHAnsi"/>
-      <w:b/>
-      <w:bCs/>
-      <w:color w:themeColor="accent1" w:val="4F81BD"/>
-      <w:sz w:val="24"/>
-      <w:szCs w:val="24"/>
-    </w:rPr>
-  </w:style>
-  <w:style w:styleId="Heading4" w:type="paragraph">
-    <w:name w:val="Heading 4"/>
+      <w:spacing w:after="40" w:before="80"/>
+      <w:outlineLvl w:val="3"/>
+    </w:pPr>
+    <w:rPr>
+      <w:rFonts w:cstheme="majorBidi" w:eastAsiaTheme="majorEastAsia"/>
+      <w:i/>
+      <w:iCs/>
+      <w:color w:themeColor="accent1" w:themeShade="BF" w:val="0F4761"/>
+    </w:rPr>
+  </w:style>
+  <w:style w:styleId="Heading5" w:type="paragraph">
+    <w:name w:val="heading 5"/>
     <w:basedOn w:val="Normal"/>
     <w:next w:val="BodyText"/>
-    <w:uiPriority w:val="9"/>
+    <w:link w:val="Heading5Char"/>
+    <w:uiPriority w:val="9"/>
+    <w:semiHidden/>
     <w:unhideWhenUsed/>
     <w:qFormat/>
+    <w:rsid w:val="00A10FD9"/>
     <w:pPr>
       <w:keepNext/>
       <w:keepLines/>
-      <w:spacing w:after="0" w:before="200"/>
-      <w:outlineLvl w:val="3"/>
-    </w:pPr>
-    <w:rPr>
-      <w:rFonts w:asciiTheme="majorHAnsi" w:cstheme="majorBidi" w:eastAsiaTheme="majorEastAsia" w:hAnsiTheme="majorHAnsi"/>
-      <w:i/>
-      <w:bCs/>
-      <w:color w:themeColor="accent1" w:val="4F81BD"/>
-      <w:sz w:val="24"/>
-      <w:szCs w:val="24"/>
-    </w:rPr>
-  </w:style>
-  <w:style w:styleId="Heading5" w:type="paragraph">
-    <w:name w:val="Heading 5"/>
+      <w:spacing w:after="40" w:before="80"/>
+      <w:outlineLvl w:val="4"/>
+    </w:pPr>
+    <w:rPr>
+      <w:rFonts w:cstheme="majorBidi" w:eastAsiaTheme="majorEastAsia"/>
+      <w:color w:themeColor="accent1" w:themeShade="BF" w:val="0F4761"/>
+    </w:rPr>
+  </w:style>
+  <w:style w:styleId="Heading6" w:type="paragraph">
+    <w:name w:val="heading 6"/>
     <w:basedOn w:val="Normal"/>
     <w:next w:val="BodyText"/>
-    <w:uiPriority w:val="9"/>
+    <w:link w:val="Heading6Char"/>
+    <w:uiPriority w:val="9"/>
+    <w:semiHidden/>
     <w:unhideWhenUsed/>
     <w:qFormat/>
+    <w:rsid w:val="00A10FD9"/>
     <w:pPr>
       <w:keepNext/>
       <w:keepLines/>
-      <w:spacing w:after="0" w:before="200"/>
-      <w:outlineLvl w:val="4"/>
-    </w:pPr>
-    <w:rPr>
-      <w:rFonts w:asciiTheme="majorHAnsi" w:cstheme="majorBidi" w:eastAsiaTheme="majorEastAsia" w:hAnsiTheme="majorHAnsi"/>
+      <w:spacing w:after="0" w:before="40"/>
+      <w:outlineLvl w:val="5"/>
+    </w:pPr>
+    <w:rPr>
+      <w:rFonts w:cstheme="majorBidi" w:eastAsiaTheme="majorEastAsia"/>
+      <w:i/>
       <w:iCs/>
-      <w:color w:themeColor="accent1" w:val="4F81BD"/>
-      <w:sz w:val="24"/>
-      <w:szCs w:val="24"/>
-    </w:rPr>
-  </w:style>
-  <w:style w:styleId="Heading6" w:type="paragraph">
-    <w:name w:val="Heading 6"/>
+      <w:color w:themeColor="text1" w:themeTint="A6" w:val="595959"/>
+    </w:rPr>
+  </w:style>
+  <w:style w:styleId="Heading7" w:type="paragraph">
+    <w:name w:val="heading 7"/>
     <w:basedOn w:val="Normal"/>
     <w:next w:val="BodyText"/>
-    <w:uiPriority w:val="9"/>
+    <w:link w:val="Heading7Char"/>
+    <w:uiPriority w:val="9"/>
+    <w:semiHidden/>
     <w:unhideWhenUsed/>
     <w:qFormat/>
+    <w:rsid w:val="00A10FD9"/>
     <w:pPr>
       <w:keepNext/>
       <w:keepLines/>
-      <w:spacing w:after="0" w:before="200"/>
-      <w:outlineLvl w:val="5"/>
-    </w:pPr>
-    <w:rPr>
-      <w:rFonts w:asciiTheme="majorHAnsi" w:cstheme="majorBidi" w:eastAsiaTheme="majorEastAsia" w:hAnsiTheme="majorHAnsi"/>
-      <w:color w:themeColor="accent1" w:val="4F81BD"/>
-      <w:sz w:val="24"/>
-      <w:szCs w:val="24"/>
-    </w:rPr>
-  </w:style>
-  <w:style w:styleId="Heading7" w:type="paragraph">
-    <w:name w:val="Heading 7"/>
+      <w:spacing w:after="0" w:before="40"/>
+      <w:outlineLvl w:val="6"/>
+    </w:pPr>
+    <w:rPr>
+      <w:rFonts w:cstheme="majorBidi" w:eastAsiaTheme="majorEastAsia"/>
+      <w:color w:themeColor="text1" w:themeTint="A6" w:val="595959"/>
+    </w:rPr>
+  </w:style>
+  <w:style w:styleId="Heading8" w:type="paragraph">
+    <w:name w:val="heading 8"/>
     <w:basedOn w:val="Normal"/>
     <w:next w:val="BodyText"/>
-    <w:uiPriority w:val="9"/>
+    <w:link w:val="Heading8Char"/>
+    <w:uiPriority w:val="9"/>
+    <w:semiHidden/>
     <w:unhideWhenUsed/>
     <w:qFormat/>
+    <w:rsid w:val="00A10FD9"/>
     <w:pPr>
       <w:keepNext/>
       <w:keepLines/>
-      <w:spacing w:after="0" w:before="200"/>
-      <w:outlineLvl w:val="6"/>
-    </w:pPr>
-    <w:rPr>
-      <w:rFonts w:asciiTheme="majorHAnsi" w:cstheme="majorBidi" w:eastAsiaTheme="majorEastAsia" w:hAnsiTheme="majorHAnsi"/>
-      <w:color w:themeColor="accent1" w:val="4F81BD"/>
-      <w:sz w:val="24"/>
-      <w:szCs w:val="24"/>
-    </w:rPr>
-  </w:style>
-  <w:style w:styleId="Heading8" w:type="paragraph">
-    <w:name w:val="Heading 8"/>
+      <w:spacing w:after="0"/>
+      <w:outlineLvl w:val="7"/>
+    </w:pPr>
+    <w:rPr>
+      <w:rFonts w:cstheme="majorBidi" w:eastAsiaTheme="majorEastAsia"/>
+      <w:i/>
+      <w:iCs/>
+      <w:color w:themeColor="text1" w:themeTint="D8" w:val="272727"/>
+    </w:rPr>
+  </w:style>
+  <w:style w:styleId="Heading9" w:type="paragraph">
+    <w:name w:val="heading 9"/>
     <w:basedOn w:val="Normal"/>
     <w:next w:val="BodyText"/>
-    <w:uiPriority w:val="9"/>
+    <w:link w:val="Heading9Char"/>
+    <w:uiPriority w:val="9"/>
+    <w:semiHidden/>
     <w:unhideWhenUsed/>
     <w:qFormat/>
+    <w:rsid w:val="00A10FD9"/>
     <w:pPr>
       <w:keepNext/>
       <w:keepLines/>
-      <w:spacing w:after="0" w:before="200"/>
-      <w:outlineLvl w:val="7"/>
-    </w:pPr>
+      <w:spacing w:after="0"/>
+      <w:outlineLvl w:val="8"/>
+    </w:pPr>
+    <w:rPr>
+      <w:rFonts w:cstheme="majorBidi" w:eastAsiaTheme="majorEastAsia"/>
+      <w:color w:themeColor="text1" w:themeTint="D8" w:val="272727"/>
+    </w:rPr>
+  </w:style>
+  <w:style w:customStyle="1" w:styleId="Heading1Char" w:type="character">
+    <w:name w:val="Heading 1 Char"/>
+    <w:basedOn w:val="DefaultParagraphFont"/>
+    <w:link w:val="Heading1"/>
+    <w:uiPriority w:val="9"/>
+    <w:rsid w:val="00A10FD9"/>
     <w:rPr>
       <w:rFonts w:asciiTheme="majorHAnsi" w:cstheme="majorBidi" w:eastAsiaTheme="majorEastAsia" w:hAnsiTheme="majorHAnsi"/>
-      <w:color w:themeColor="accent1" w:val="4F81BD"/>
-      <w:sz w:val="24"/>
-      <w:szCs w:val="24"/>
-    </w:rPr>
-  </w:style>
-  <w:style w:styleId="Heading9" w:type="paragraph">
-    <w:name w:val="Heading 9"/>
-    <w:basedOn w:val="Normal"/>
-    <w:next w:val="BodyText"/>
-    <w:uiPriority w:val="9"/>
-    <w:unhideWhenUsed/>
-    <w:qFormat/>
-    <w:pPr>
-      <w:keepNext/>
-      <w:keepLines/>
-      <w:spacing w:after="0" w:before="200"/>
-      <w:outlineLvl w:val="8"/>
-    </w:pPr>
+      <w:color w:themeColor="accent1" w:themeShade="BF" w:val="0F4761"/>
+      <w:sz w:val="40"/>
+      <w:szCs w:val="40"/>
+    </w:rPr>
+  </w:style>
+  <w:style w:customStyle="1" w:styleId="Heading2Char" w:type="character">
+    <w:name w:val="Heading 2 Char"/>
+    <w:basedOn w:val="DefaultParagraphFont"/>
+    <w:link w:val="Heading2"/>
+    <w:uiPriority w:val="9"/>
+    <w:semiHidden/>
+    <w:rsid w:val="00A10FD9"/>
     <w:rPr>
       <w:rFonts w:asciiTheme="majorHAnsi" w:cstheme="majorBidi" w:eastAsiaTheme="majorEastAsia" w:hAnsiTheme="majorHAnsi"/>
-      <w:color w:themeColor="accent1" w:val="4F81BD"/>
-      <w:sz w:val="24"/>
-      <w:szCs w:val="24"/>
+      <w:color w:themeColor="accent1" w:themeShade="BF" w:val="0F4761"/>
+      <w:sz w:val="32"/>
+      <w:szCs w:val="32"/>
+    </w:rPr>
+  </w:style>
+  <w:style w:customStyle="1" w:styleId="Heading3Char" w:type="character">
+    <w:name w:val="Heading 3 Char"/>
+    <w:basedOn w:val="DefaultParagraphFont"/>
+    <w:link w:val="Heading3"/>
+    <w:uiPriority w:val="9"/>
+    <w:semiHidden/>
+    <w:rsid w:val="00A10FD9"/>
+    <w:rPr>
+      <w:rFonts w:cstheme="majorBidi" w:eastAsiaTheme="majorEastAsia"/>
+      <w:color w:themeColor="accent1" w:themeShade="BF" w:val="0F4761"/>
+      <w:sz w:val="28"/>
+      <w:szCs w:val="28"/>
+    </w:rPr>
+  </w:style>
+  <w:style w:customStyle="1" w:styleId="Heading4Char" w:type="character">
+    <w:name w:val="Heading 4 Char"/>
+    <w:basedOn w:val="DefaultParagraphFont"/>
+    <w:link w:val="Heading4"/>
+    <w:uiPriority w:val="9"/>
+    <w:semiHidden/>
+    <w:rsid w:val="00A10FD9"/>
+    <w:rPr>
+      <w:rFonts w:cstheme="majorBidi" w:eastAsiaTheme="majorEastAsia"/>
+      <w:i/>
+      <w:iCs/>
+      <w:color w:themeColor="accent1" w:themeShade="BF" w:val="0F4761"/>
+    </w:rPr>
+  </w:style>
+  <w:style w:customStyle="1" w:styleId="Heading5Char" w:type="character">
+    <w:name w:val="Heading 5 Char"/>
+    <w:basedOn w:val="DefaultParagraphFont"/>
+    <w:link w:val="Heading5"/>
+    <w:uiPriority w:val="9"/>
+    <w:semiHidden/>
+    <w:rsid w:val="00A10FD9"/>
+    <w:rPr>
+      <w:rFonts w:cstheme="majorBidi" w:eastAsiaTheme="majorEastAsia"/>
+      <w:color w:themeColor="accent1" w:themeShade="BF" w:val="0F4761"/>
+    </w:rPr>
+  </w:style>
+  <w:style w:customStyle="1" w:styleId="Heading6Char" w:type="character">
+    <w:name w:val="Heading 6 Char"/>
+    <w:basedOn w:val="DefaultParagraphFont"/>
+    <w:link w:val="Heading6"/>
+    <w:uiPriority w:val="9"/>
+    <w:semiHidden/>
+    <w:rsid w:val="00A10FD9"/>
+    <w:rPr>
+      <w:rFonts w:cstheme="majorBidi" w:eastAsiaTheme="majorEastAsia"/>
+      <w:i/>
+      <w:iCs/>
+      <w:color w:themeColor="text1" w:themeTint="A6" w:val="595959"/>
+    </w:rPr>
+  </w:style>
+  <w:style w:customStyle="1" w:styleId="Heading7Char" w:type="character">
+    <w:name w:val="Heading 7 Char"/>
+    <w:basedOn w:val="DefaultParagraphFont"/>
+    <w:link w:val="Heading7"/>
+    <w:uiPriority w:val="9"/>
+    <w:semiHidden/>
+    <w:rsid w:val="00A10FD9"/>
+    <w:rPr>
+      <w:rFonts w:cstheme="majorBidi" w:eastAsiaTheme="majorEastAsia"/>
+      <w:color w:themeColor="text1" w:themeTint="A6" w:val="595959"/>
+    </w:rPr>
+  </w:style>
+  <w:style w:customStyle="1" w:styleId="Heading8Char" w:type="character">
+    <w:name w:val="Heading 8 Char"/>
+    <w:basedOn w:val="DefaultParagraphFont"/>
+    <w:link w:val="Heading8"/>
+    <w:uiPriority w:val="9"/>
+    <w:semiHidden/>
+    <w:rsid w:val="00A10FD9"/>
+    <w:rPr>
+      <w:rFonts w:cstheme="majorBidi" w:eastAsiaTheme="majorEastAsia"/>
+      <w:i/>
+      <w:iCs/>
+      <w:color w:themeColor="text1" w:themeTint="D8" w:val="272727"/>
+    </w:rPr>
+  </w:style>
+  <w:style w:customStyle="1" w:styleId="Heading9Char" w:type="character">
+    <w:name w:val="Heading 9 Char"/>
+    <w:basedOn w:val="DefaultParagraphFont"/>
+    <w:link w:val="Heading9"/>
+    <w:uiPriority w:val="9"/>
+    <w:semiHidden/>
+    <w:rsid w:val="00A10FD9"/>
+    <w:rPr>
+      <w:rFonts w:cstheme="majorBidi" w:eastAsiaTheme="majorEastAsia"/>
+      <w:color w:themeColor="text1" w:themeTint="D8" w:val="272727"/>
     </w:rPr>
   </w:style>
   <w:style w:styleId="BlockText" w:type="paragraph">
@@ -771,6 +953,18 @@
     <w:uiPriority w:val="9"/>
     <w:unhideWhenUsed/>
     <w:qFormat/>
+  </w:style>
+  <w:style w:styleId="FootnoteBlockText" w:type="paragraph">
+    <w:name w:val="Footnote Block Text"/>
+    <w:basedOn w:val="FootnoteText"/>
+    <w:next w:val="FootnoteText"/>
+    <w:uiPriority w:val="9"/>
+    <w:unhideWhenUsed/>
+    <w:qFormat/>
+    <w:pPr>
+      <w:spacing w:after="100" w:before="100"/>
+      <w:ind w:firstLine="0" w:left="480" w:right="480"/>
+    </w:pPr>
   </w:style>
   <w:style w:default="1" w:styleId="DefaultParagraphFont" w:type="character">
     <w:name w:val="Default Paragraph Font"/>
@@ -801,10 +995,10 @@
         <w:jc w:val="left"/>
       </w:trPr>
       <w:tcPr>
-        <w:vAlign w:val="bottom"/>
         <w:tcBorders>
           <w:bottom w:val="single"/>
         </w:tcBorders>
+        <w:vAlign w:val="bottom"/>
       </w:tcPr>
     </w:tblStylePr>
   </w:style>
@@ -919,8 +1113,8 @@
     <w:name w:val="KeywordTok"/>
     <w:basedOn w:val="VerbatimChar"/>
     <w:rPr>
+      <w:b/>
       <w:color w:val="007020"/>
-      <w:b/>
     </w:rPr>
   </w:style>
   <w:style w:type="character" w:customStyle="1" w:styleId="DataTypeTok">
@@ -997,42 +1191,42 @@
     <w:name w:val="ImportTok"/>
     <w:basedOn w:val="VerbatimChar"/>
     <w:rPr>
+      <w:b/>
       <w:color w:val="008000"/>
-      <w:b/>
     </w:rPr>
   </w:style>
   <w:style w:type="character" w:customStyle="1" w:styleId="CommentTok">
     <w:name w:val="CommentTok"/>
     <w:basedOn w:val="VerbatimChar"/>
     <w:rPr>
+      <w:i/>
       <w:color w:val="60a0b0"/>
-      <w:i/>
     </w:rPr>
   </w:style>
   <w:style w:type="character" w:customStyle="1" w:styleId="DocumentationTok">
     <w:name w:val="DocumentationTok"/>
     <w:basedOn w:val="VerbatimChar"/>
     <w:rPr>
+      <w:i/>
       <w:color w:val="ba2121"/>
-      <w:i/>
     </w:rPr>
   </w:style>
   <w:style w:type="character" w:customStyle="1" w:styleId="AnnotationTok">
     <w:name w:val="AnnotationTok"/>
     <w:basedOn w:val="VerbatimChar"/>
     <w:rPr>
-      <w:color w:val="60a0b0"/>
       <w:b/>
       <w:i/>
+      <w:color w:val="60a0b0"/>
     </w:rPr>
   </w:style>
   <w:style w:type="character" w:customStyle="1" w:styleId="CommentVarTok">
     <w:name w:val="CommentVarTok"/>
     <w:basedOn w:val="VerbatimChar"/>
     <w:rPr>
-      <w:color w:val="60a0b0"/>
       <w:b/>
       <w:i/>
+      <w:color w:val="60a0b0"/>
     </w:rPr>
   </w:style>
   <w:style w:type="character" w:customStyle="1" w:styleId="OtherTok">
@@ -1060,8 +1254,8 @@
     <w:name w:val="ControlFlowTok"/>
     <w:basedOn w:val="VerbatimChar"/>
     <w:rPr>
+      <w:b/>
       <w:color w:val="007020"/>
-      <w:b/>
     </w:rPr>
   </w:style>
   <w:style w:type="character" w:customStyle="1" w:styleId="OperatorTok">
@@ -1106,34 +1300,34 @@
     <w:name w:val="InformationTok"/>
     <w:basedOn w:val="VerbatimChar"/>
     <w:rPr>
-      <w:color w:val="60a0b0"/>
       <w:b/>
       <w:i/>
+      <w:color w:val="60a0b0"/>
     </w:rPr>
   </w:style>
   <w:style w:type="character" w:customStyle="1" w:styleId="WarningTok">
     <w:name w:val="WarningTok"/>
     <w:basedOn w:val="VerbatimChar"/>
     <w:rPr>
-      <w:color w:val="60a0b0"/>
       <w:b/>
       <w:i/>
+      <w:color w:val="60a0b0"/>
     </w:rPr>
   </w:style>
   <w:style w:type="character" w:customStyle="1" w:styleId="AlertTok">
     <w:name w:val="AlertTok"/>
     <w:basedOn w:val="VerbatimChar"/>
     <w:rPr>
+      <w:b/>
       <w:color w:val="ff0000"/>
-      <w:b/>
     </w:rPr>
   </w:style>
   <w:style w:type="character" w:customStyle="1" w:styleId="ErrorTok">
     <w:name w:val="ErrorTok"/>
     <w:basedOn w:val="VerbatimChar"/>
     <w:rPr>
+      <w:b/>
       <w:color w:val="ff0000"/>
-      <w:b/>
     </w:rPr>
   </w:style>
   <w:style w:type="character" w:customStyle="1" w:styleId="NormalTok">
@@ -1155,44 +1349,44 @@
         <a:sysClr val="window" lastClr="FFFFFF"/>
       </a:lt1>
       <a:dk2>
-        <a:srgbClr val="1F497D"/>
+        <a:srgbClr val="0E2841"/>
       </a:dk2>
       <a:lt2>
-        <a:srgbClr val="EEECE1"/>
+        <a:srgbClr val="E8E8E8"/>
       </a:lt2>
       <a:accent1>
-        <a:srgbClr val="4F81BD"/>
+        <a:srgbClr val="156082"/>
       </a:accent1>
       <a:accent2>
-        <a:srgbClr val="C0504D"/>
+        <a:srgbClr val="E97132"/>
       </a:accent2>
       <a:accent3>
-        <a:srgbClr val="9BBB59"/>
+        <a:srgbClr val="196B24"/>
       </a:accent3>
       <a:accent4>
-        <a:srgbClr val="8064A2"/>
+        <a:srgbClr val="0F9ED5"/>
       </a:accent4>
       <a:accent5>
-        <a:srgbClr val="4BACC6"/>
+        <a:srgbClr val="A02B93"/>
       </a:accent5>
       <a:accent6>
-        <a:srgbClr val="F79646"/>
+        <a:srgbClr val="4EA72E"/>
       </a:accent6>
       <a:hlink>
-        <a:srgbClr val="0000FF"/>
+        <a:srgbClr val="467886"/>
       </a:hlink>
       <a:folHlink>
-        <a:srgbClr val="800080"/>
+        <a:srgbClr val="96607D"/>
       </a:folHlink>
     </a:clrScheme>
     <a:fontScheme name="Office">
       <a:majorFont>
-        <a:latin typeface="Calibri"/>
+        <a:latin typeface="Aptos Display" panose="02110004020202020204"/>
         <a:ea typeface=""/>
         <a:cs typeface=""/>
-        <a:font script="Jpan" typeface="ＭＳ ゴシック"/>
+        <a:font script="Jpan" typeface="游ゴシック Light"/>
         <a:font script="Hang" typeface="맑은 고딕"/>
-        <a:font script="Hans" typeface="宋体"/>
+        <a:font script="Hans" typeface="等线 Light"/>
         <a:font script="Hant" typeface="新細明體"/>
         <a:font script="Arab" typeface="Times New Roman"/>
         <a:font script="Hebr" typeface="Times New Roman"/>
@@ -1219,14 +1413,32 @@
         <a:font script="Mong" typeface="Mongolian Baiti"/>
         <a:font script="Viet" typeface="Times New Roman"/>
         <a:font script="Uigh" typeface="Microsoft Uighur"/>
+        <a:font script="Geor" typeface="Sylfaen"/>
+        <a:font script="Armn" typeface="Arial"/>
+        <a:font script="Bugi" typeface="Leelawadee UI"/>
+        <a:font script="Bopo" typeface="Microsoft JhengHei"/>
+        <a:font script="Java" typeface="Javanese Text"/>
+        <a:font script="Lisu" typeface="Segoe UI"/>
+        <a:font script="Mymr" typeface="Myanmar Text"/>
+        <a:font script="Nkoo" typeface="Ebrima"/>
+        <a:font script="Olck" typeface="Nirmala UI"/>
+        <a:font script="Osma" typeface="Ebrima"/>
+        <a:font script="Phag" typeface="Phagspa"/>
+        <a:font script="Syrn" typeface="Estrangelo Edessa"/>
+        <a:font script="Syrj" typeface="Estrangelo Edessa"/>
+        <a:font script="Syre" typeface="Estrangelo Edessa"/>
+        <a:font script="Sora" typeface="Nirmala UI"/>
+        <a:font script="Tale" typeface="Microsoft Tai Le"/>
+        <a:font script="Talu" typeface="Microsoft New Tai Lue"/>
+        <a:font script="Tfng" typeface="Ebrima"/>
       </a:majorFont>
       <a:minorFont>
-        <a:latin typeface="Cambria"/>
+        <a:latin typeface="Aptos" panose="02110004020202020204"/>
         <a:ea typeface=""/>
         <a:cs typeface=""/>
-        <a:font script="Jpan" typeface="ＭＳ 明朝"/>
+        <a:font script="Jpan" typeface="游明朝"/>
         <a:font script="Hang" typeface="맑은 고딕"/>
-        <a:font script="Hans" typeface="宋体"/>
+        <a:font script="Hans" typeface="等线"/>
         <a:font script="Hant" typeface="新細明體"/>
         <a:font script="Arab" typeface="Arial"/>
         <a:font script="Hebr" typeface="Arial"/>
@@ -1253,6 +1465,24 @@
         <a:font script="Mong" typeface="Mongolian Baiti"/>
         <a:font script="Viet" typeface="Arial"/>
         <a:font script="Uigh" typeface="Microsoft Uighur"/>
+        <a:font script="Geor" typeface="Sylfaen"/>
+        <a:font script="Armn" typeface="Arial"/>
+        <a:font script="Bugi" typeface="Leelawadee UI"/>
+        <a:font script="Bopo" typeface="Microsoft JhengHei"/>
+        <a:font script="Java" typeface="Javanese Text"/>
+        <a:font script="Lisu" typeface="Segoe UI"/>
+        <a:font script="Mymr" typeface="Myanmar Text"/>
+        <a:font script="Nkoo" typeface="Ebrima"/>
+        <a:font script="Olck" typeface="Nirmala UI"/>
+        <a:font script="Osma" typeface="Ebrima"/>
+        <a:font script="Phag" typeface="Phagspa"/>
+        <a:font script="Syrn" typeface="Estrangelo Edessa"/>
+        <a:font script="Syrj" typeface="Estrangelo Edessa"/>
+        <a:font script="Syre" typeface="Estrangelo Edessa"/>
+        <a:font script="Sora" typeface="Nirmala UI"/>
+        <a:font script="Tale" typeface="Microsoft Tai Le"/>
+        <a:font script="Talu" typeface="Microsoft New Tai Lue"/>
+        <a:font script="Tfng" typeface="Ebrima"/>
       </a:minorFont>
     </a:fontScheme>
     <a:fmtScheme name="Office">
@@ -1264,200 +1494,141 @@
           <a:gsLst>
             <a:gs pos="0">
               <a:schemeClr val="phClr">
-                <a:tint val="50000"/>
-                <a:satMod val="300000"/>
+                <a:lumMod val="110000"/>
+                <a:satMod val="105000"/>
+                <a:tint val="67000"/>
               </a:schemeClr>
             </a:gs>
-            <a:gs pos="35000">
+            <a:gs pos="50000">
               <a:schemeClr val="phClr">
-                <a:tint val="37000"/>
-                <a:satMod val="300000"/>
+                <a:lumMod val="105000"/>
+                <a:satMod val="103000"/>
+                <a:tint val="73000"/>
               </a:schemeClr>
             </a:gs>
             <a:gs pos="100000">
               <a:schemeClr val="phClr">
-                <a:tint val="15000"/>
-                <a:satMod val="350000"/>
+                <a:lumMod val="105000"/>
+                <a:satMod val="109000"/>
+                <a:tint val="81000"/>
               </a:schemeClr>
             </a:gs>
           </a:gsLst>
-          <a:lin ang="16200000" scaled="1"/>
+          <a:lin ang="5400000" scaled="0"/>
         </a:gradFill>
         <a:gradFill rotWithShape="1">
           <a:gsLst>
             <a:gs pos="0">
               <a:schemeClr val="phClr">
-                <a:tint val="100000"/>
+                <a:satMod val="103000"/>
+                <a:lumMod val="102000"/>
+                <a:tint val="94000"/>
+              </a:schemeClr>
+            </a:gs>
+            <a:gs pos="50000">
+              <a:schemeClr val="phClr">
+                <a:satMod val="110000"/>
+                <a:lumMod val="100000"/>
                 <a:shade val="100000"/>
-                <a:satMod val="130000"/>
               </a:schemeClr>
             </a:gs>
             <a:gs pos="100000">
               <a:schemeClr val="phClr">
-                <a:tint val="50000"/>
-                <a:shade val="100000"/>
-                <a:satMod val="350000"/>
+                <a:lumMod val="99000"/>
+                <a:satMod val="120000"/>
+                <a:shade val="78000"/>
               </a:schemeClr>
             </a:gs>
           </a:gsLst>
-          <a:lin ang="16200000" scaled="0"/>
+          <a:lin ang="5400000" scaled="0"/>
         </a:gradFill>
       </a:fillStyleLst>
       <a:lnStyleLst>
-        <a:ln w="9525" cap="flat" cmpd="sng" algn="ctr">
-          <a:solidFill>
-            <a:schemeClr val="phClr">
-              <a:shade val="95000"/>
-              <a:satMod val="105000"/>
-            </a:schemeClr>
-          </a:solidFill>
-          <a:prstDash val="solid"/>
-        </a:ln>
-        <a:ln w="25400" cap="flat" cmpd="sng" algn="ctr">
+        <a:ln w="6350" cap="flat" cmpd="sng" algn="ctr">
           <a:solidFill>
             <a:schemeClr val="phClr"/>
           </a:solidFill>
           <a:prstDash val="solid"/>
+          <a:miter lim="800000"/>
         </a:ln>
-        <a:ln w="38100" cap="flat" cmpd="sng" algn="ctr">
+        <a:ln w="12700" cap="flat" cmpd="sng" algn="ctr">
           <a:solidFill>
             <a:schemeClr val="phClr"/>
           </a:solidFill>
           <a:prstDash val="solid"/>
+          <a:miter lim="800000"/>
+        </a:ln>
+        <a:ln w="19050" cap="flat" cmpd="sng" algn="ctr">
+          <a:solidFill>
+            <a:schemeClr val="phClr"/>
+          </a:solidFill>
+          <a:prstDash val="solid"/>
+          <a:miter lim="800000"/>
         </a:ln>
       </a:lnStyleLst>
       <a:effectStyleLst>
         <a:effectStyle>
+          <a:effectLst/>
+        </a:effectStyle>
+        <a:effectStyle>
+          <a:effectLst/>
+        </a:effectStyle>
+        <a:effectStyle>
           <a:effectLst>
-            <a:outerShdw blurRad="40000" dist="20000" dir="5400000" rotWithShape="0">
+            <a:outerShdw blurRad="57150" dist="19050" dir="5400000" algn="ctr" rotWithShape="0">
               <a:srgbClr val="000000">
-                <a:alpha val="38000"/>
+                <a:alpha val="63000"/>
               </a:srgbClr>
             </a:outerShdw>
           </a:effectLst>
-        </a:effectStyle>
-        <a:effectStyle>
-          <a:effectLst>
-            <a:outerShdw blurRad="40000" dist="23000" dir="5400000" rotWithShape="0">
-              <a:srgbClr val="000000">
-                <a:alpha val="35000"/>
-              </a:srgbClr>
-            </a:outerShdw>
-          </a:effectLst>
-        </a:effectStyle>
-        <a:effectStyle>
-          <a:effectLst>
-            <a:outerShdw blurRad="40000" dist="23000" dir="5400000" rotWithShape="0">
-              <a:srgbClr val="000000">
-                <a:alpha val="35000"/>
-              </a:srgbClr>
-            </a:outerShdw>
-          </a:effectLst>
-          <a:scene3d>
-            <a:camera prst="orthographicFront">
-              <a:rot lat="0" lon="0" rev="0"/>
-            </a:camera>
-            <a:lightRig rig="threePt" dir="t">
-              <a:rot lat="0" lon="0" rev="1200000"/>
-            </a:lightRig>
-          </a:scene3d>
-          <a:sp3d>
-            <a:bevelT w="63500" h="25400"/>
-          </a:sp3d>
         </a:effectStyle>
       </a:effectStyleLst>
       <a:bgFillStyleLst>
         <a:solidFill>
           <a:schemeClr val="phClr"/>
         </a:solidFill>
+        <a:solidFill>
+          <a:schemeClr val="phClr">
+            <a:tint val="95000"/>
+            <a:satMod val="170000"/>
+          </a:schemeClr>
+        </a:solidFill>
         <a:gradFill rotWithShape="1">
           <a:gsLst>
             <a:gs pos="0">
               <a:schemeClr val="phClr">
-                <a:tint val="40000"/>
-                <a:satMod val="350000"/>
+                <a:tint val="93000"/>
+                <a:satMod val="150000"/>
+                <a:shade val="98000"/>
+                <a:lumMod val="102000"/>
               </a:schemeClr>
             </a:gs>
-            <a:gs pos="40000">
+            <a:gs pos="50000">
               <a:schemeClr val="phClr">
-                <a:tint val="45000"/>
-                <a:shade val="99000"/>
-                <a:satMod val="350000"/>
+                <a:tint val="98000"/>
+                <a:satMod val="130000"/>
+                <a:shade val="90000"/>
+                <a:lumMod val="103000"/>
               </a:schemeClr>
             </a:gs>
             <a:gs pos="100000">
               <a:schemeClr val="phClr">
-                <a:shade val="20000"/>
-                <a:satMod val="255000"/>
+                <a:shade val="63000"/>
+                <a:satMod val="120000"/>
               </a:schemeClr>
             </a:gs>
           </a:gsLst>
-          <a:path path="circle">
-            <a:fillToRect l="50000" t="-80000" r="50000" b="180000"/>
-          </a:path>
-        </a:gradFill>
-        <a:gradFill rotWithShape="1">
-          <a:gsLst>
-            <a:gs pos="0">
-              <a:schemeClr val="phClr">
-                <a:tint val="80000"/>
-                <a:satMod val="300000"/>
-              </a:schemeClr>
-            </a:gs>
-            <a:gs pos="100000">
-              <a:schemeClr val="phClr">
-                <a:shade val="30000"/>
-                <a:satMod val="200000"/>
-              </a:schemeClr>
-            </a:gs>
-          </a:gsLst>
-          <a:path path="circle">
-            <a:fillToRect l="50000" t="50000" r="50000" b="50000"/>
-          </a:path>
+          <a:lin ang="5400000" scaled="0"/>
         </a:gradFill>
       </a:bgFillStyleLst>
     </a:fmtScheme>
   </a:themeElements>
-  <a:objectDefaults>
-    <a:spDef>
-      <a:spPr/>
-      <a:bodyPr/>
-      <a:lstStyle/>
-      <a:style>
-        <a:lnRef idx="1">
-          <a:schemeClr val="accent1"/>
-        </a:lnRef>
-        <a:fillRef idx="3">
-          <a:schemeClr val="accent1"/>
-        </a:fillRef>
-        <a:effectRef idx="2">
-          <a:schemeClr val="accent1"/>
-        </a:effectRef>
-        <a:fontRef idx="minor">
-          <a:schemeClr val="lt1"/>
-        </a:fontRef>
-      </a:style>
-    </a:spDef>
-    <a:lnDef>
-      <a:spPr/>
-      <a:bodyPr/>
-      <a:lstStyle/>
-      <a:style>
-        <a:lnRef idx="2">
-          <a:schemeClr val="accent1"/>
-        </a:lnRef>
-        <a:fillRef idx="0">
-          <a:schemeClr val="accent1"/>
-        </a:fillRef>
-        <a:effectRef idx="1">
-          <a:schemeClr val="accent1"/>
-        </a:effectRef>
-        <a:fontRef idx="minor">
-          <a:schemeClr val="tx1"/>
-        </a:fontRef>
-      </a:style>
-    </a:lnDef>
-  </a:objectDefaults>
+  <a:objectDefaults/>
   <a:extraClrSchemeLst/>
+  <a:extLst>
+    <a:ext uri="{05A4C25C-085E-4340-85A3-A5531E510DB2}">
+      <thm15:themeFamily xmlns:thm15="http://schemas.microsoft.com/office/thememl/2012/main" name="Office Theme" id="{2E142A2C-CD16-42D6-873A-C26D2A0506FA}" vid="{1BDDFF52-6CD6-40A5-AB3C-68EB2F1E4D0A}"/>
+    </a:ext>
+  </a:extLst>
 </a:theme>
 </file>
</xml_diff>